<commit_message>
Use cases are updated for iteration 3
</commit_message>
<xml_diff>
--- a/iteration3/Documentation/Use-Cases.docx
+++ b/iteration3/Documentation/Use-Cases.docx
@@ -604,6 +604,48 @@
           <w:lang w:val="tr-TR"/>
         </w:rPr>
         <w:tab/>
+        <w:t>a) Student selects the lab section if course has any.</w:t>
+      </w:r>
+      <w:r>
+        <w:rPr>
+          <w:rFonts w:ascii="Calibri" w:eastAsia="Calibri" w:hAnsi="Calibri" w:cs="Times New Roman"/>
+          <w:noProof/>
+          <w:lang w:val="tr-TR"/>
+        </w:rPr>
+        <w:tab/>
+      </w:r>
+    </w:p>
+    <w:p>
+      <w:pPr>
+        <w:spacing w:line="256" w:lineRule="auto"/>
+        <w:rPr>
+          <w:rFonts w:ascii="Calibri" w:eastAsia="Calibri" w:hAnsi="Calibri" w:cs="Times New Roman"/>
+          <w:noProof/>
+          <w:lang w:val="tr-TR"/>
+        </w:rPr>
+      </w:pPr>
+      <w:r>
+        <w:rPr>
+          <w:rFonts w:ascii="Calibri" w:eastAsia="Calibri" w:hAnsi="Calibri" w:cs="Times New Roman"/>
+          <w:noProof/>
+          <w:lang w:val="tr-TR"/>
+        </w:rPr>
+        <w:tab/>
+      </w:r>
+      <w:r>
+        <w:rPr>
+          <w:rFonts w:ascii="Calibri" w:eastAsia="Calibri" w:hAnsi="Calibri" w:cs="Times New Roman"/>
+          <w:noProof/>
+          <w:lang w:val="tr-TR"/>
+        </w:rPr>
+        <w:t xml:space="preserve">b) </w:t>
+      </w:r>
+      <w:r>
+        <w:rPr>
+          <w:rFonts w:ascii="Calibri" w:eastAsia="Calibri" w:hAnsi="Calibri" w:cs="Times New Roman"/>
+          <w:noProof/>
+          <w:lang w:val="tr-TR"/>
+        </w:rPr>
         <w:t xml:space="preserve">Repeat </w:t>
       </w:r>
       <w:r>
@@ -690,6 +732,7 @@
           <w:noProof/>
           <w:lang w:val="tr-TR"/>
         </w:rPr>
+        <w:lastRenderedPageBreak/>
         <w:t>9</w:t>
       </w:r>
       <w:r>
@@ -716,7 +759,6 @@
           <w:noProof/>
           <w:lang w:val="tr-TR"/>
         </w:rPr>
-        <w:lastRenderedPageBreak/>
         <w:t>10</w:t>
       </w:r>
       <w:r>
@@ -1326,6 +1368,7 @@
           <w:noProof/>
           <w:lang w:val="tr-TR"/>
         </w:rPr>
+        <w:lastRenderedPageBreak/>
         <w:tab/>
         <w:t>Repeat 1 until username and password are correct.</w:t>
       </w:r>
@@ -1345,16 +1388,7 @@
           <w:noProof/>
           <w:lang w:val="tr-TR"/>
         </w:rPr>
-        <w:lastRenderedPageBreak/>
-        <w:t>2</w:t>
-      </w:r>
-      <w:r>
-        <w:rPr>
-          <w:rFonts w:ascii="Calibri" w:eastAsia="Calibri" w:hAnsi="Calibri" w:cs="Times New Roman"/>
-          <w:noProof/>
-          <w:lang w:val="tr-TR"/>
-        </w:rPr>
-        <w:t>.System checks the 155 credit prerequisite for courses.</w:t>
+        <w:t>2.System checks the 155 credit prerequisite for courses.</w:t>
       </w:r>
     </w:p>
     <w:p>
@@ -1974,6 +2008,7 @@
           <w:noProof/>
           <w:lang w:val="tr-TR"/>
         </w:rPr>
+        <w:lastRenderedPageBreak/>
         <w:tab/>
         <w:t xml:space="preserve">-Student: </w:t>
       </w:r>
@@ -2002,7 +2037,6 @@
           <w:noProof/>
           <w:lang w:val="tr-TR"/>
         </w:rPr>
-        <w:lastRenderedPageBreak/>
         <w:t>-</w:t>
       </w:r>
       <w:r>
@@ -2719,6 +2753,7 @@
           <w:noProof/>
           <w:lang w:val="tr-TR"/>
         </w:rPr>
+        <w:lastRenderedPageBreak/>
         <w:t xml:space="preserve">    b-Repeat a until deleting from draft process are done.</w:t>
       </w:r>
     </w:p>
@@ -2737,7 +2772,6 @@
           <w:noProof/>
           <w:lang w:val="tr-TR"/>
         </w:rPr>
-        <w:lastRenderedPageBreak/>
         <w:t xml:space="preserve">    c-Return to the adding operation.</w:t>
       </w:r>
     </w:p>
@@ -3140,34 +3174,86 @@
         <w:rPr>
           <w:rFonts w:ascii="Calibri" w:eastAsia="Calibri" w:hAnsi="Calibri" w:cs="Times New Roman"/>
           <w:noProof/>
-          <w:lang w:val="tr-TR"/>
-        </w:rPr>
-      </w:pPr>
-      <w:r>
-        <w:rPr>
-          <w:rFonts w:ascii="Calibri" w:eastAsia="Calibri" w:hAnsi="Calibri" w:cs="Times New Roman"/>
-          <w:noProof/>
-          <w:lang w:val="tr-TR"/>
-        </w:rPr>
-        <w:t>2.Advisor checks the requests.</w:t>
-      </w:r>
-    </w:p>
-    <w:p>
-      <w:pPr>
-        <w:spacing w:line="256" w:lineRule="auto"/>
-        <w:rPr>
-          <w:rFonts w:ascii="Calibri" w:eastAsia="Calibri" w:hAnsi="Calibri" w:cs="Times New Roman"/>
-          <w:noProof/>
-          <w:lang w:val="tr-TR"/>
-        </w:rPr>
-      </w:pPr>
-      <w:r>
-        <w:rPr>
-          <w:rFonts w:ascii="Calibri" w:eastAsia="Calibri" w:hAnsi="Calibri" w:cs="Times New Roman"/>
-          <w:noProof/>
-          <w:lang w:val="tr-TR"/>
-        </w:rPr>
-        <w:t>3.Advisor accepts the course that are chosen by student.</w:t>
+          <w:color w:val="FF0000"/>
+          <w:lang w:val="tr-TR"/>
+        </w:rPr>
+      </w:pPr>
+      <w:r>
+        <w:rPr>
+          <w:rFonts w:ascii="Calibri" w:eastAsia="Calibri" w:hAnsi="Calibri" w:cs="Times New Roman"/>
+          <w:noProof/>
+          <w:lang w:val="tr-TR"/>
+        </w:rPr>
+        <w:t>2.System checks the OverLap</w:t>
+      </w:r>
+      <w:r>
+        <w:rPr>
+          <w:rFonts w:ascii="Calibri" w:eastAsia="Calibri" w:hAnsi="Calibri" w:cs="Times New Roman"/>
+          <w:noProof/>
+          <w:color w:val="FF0000"/>
+          <w:lang w:val="tr-TR"/>
+        </w:rPr>
+        <w:t>.</w:t>
+      </w:r>
+    </w:p>
+    <w:p>
+      <w:pPr>
+        <w:spacing w:line="256" w:lineRule="auto"/>
+        <w:rPr>
+          <w:rFonts w:ascii="Calibri" w:eastAsia="Calibri" w:hAnsi="Calibri" w:cs="Times New Roman"/>
+          <w:noProof/>
+          <w:lang w:val="tr-TR"/>
+        </w:rPr>
+      </w:pPr>
+      <w:r>
+        <w:rPr>
+          <w:rFonts w:ascii="Calibri" w:eastAsia="Calibri" w:hAnsi="Calibri" w:cs="Times New Roman"/>
+          <w:noProof/>
+          <w:lang w:val="tr-TR"/>
+        </w:rPr>
+        <w:t>3</w:t>
+      </w:r>
+      <w:r>
+        <w:rPr>
+          <w:rFonts w:ascii="Calibri" w:eastAsia="Calibri" w:hAnsi="Calibri" w:cs="Times New Roman"/>
+          <w:noProof/>
+          <w:lang w:val="tr-TR"/>
+        </w:rPr>
+        <w:t>.Advisor checks the requests</w:t>
+      </w:r>
+      <w:r>
+        <w:rPr>
+          <w:rFonts w:ascii="Calibri" w:eastAsia="Calibri" w:hAnsi="Calibri" w:cs="Times New Roman"/>
+          <w:noProof/>
+          <w:lang w:val="tr-TR"/>
+        </w:rPr>
+        <w:t>.</w:t>
+      </w:r>
+    </w:p>
+    <w:p>
+      <w:pPr>
+        <w:spacing w:line="256" w:lineRule="auto"/>
+        <w:rPr>
+          <w:rFonts w:ascii="Calibri" w:eastAsia="Calibri" w:hAnsi="Calibri" w:cs="Times New Roman"/>
+          <w:noProof/>
+          <w:lang w:val="tr-TR"/>
+        </w:rPr>
+      </w:pPr>
+      <w:r>
+        <w:rPr>
+          <w:rFonts w:ascii="Calibri" w:eastAsia="Calibri" w:hAnsi="Calibri" w:cs="Times New Roman"/>
+          <w:noProof/>
+          <w:lang w:val="tr-TR"/>
+        </w:rPr>
+        <w:t>4</w:t>
+      </w:r>
+      <w:r>
+        <w:rPr>
+          <w:rFonts w:ascii="Calibri" w:eastAsia="Calibri" w:hAnsi="Calibri" w:cs="Times New Roman"/>
+          <w:noProof/>
+          <w:lang w:val="tr-TR"/>
+        </w:rPr>
+        <w:t>.Advisor accepts the course that are chosen by student.</w:t>
       </w:r>
     </w:p>
     <w:p>
@@ -3186,25 +3272,49 @@
           <w:lang w:val="tr-TR"/>
         </w:rPr>
         <w:tab/>
-        <w:t>Repeat 3 until the there are no request left to process.</w:t>
-      </w:r>
-    </w:p>
-    <w:p>
-      <w:pPr>
-        <w:spacing w:line="256" w:lineRule="auto"/>
-        <w:rPr>
-          <w:rFonts w:ascii="Calibri" w:eastAsia="Calibri" w:hAnsi="Calibri" w:cs="Times New Roman"/>
-          <w:noProof/>
-          <w:lang w:val="tr-TR"/>
-        </w:rPr>
-      </w:pPr>
-      <w:r>
-        <w:rPr>
-          <w:rFonts w:ascii="Calibri" w:eastAsia="Calibri" w:hAnsi="Calibri" w:cs="Times New Roman"/>
-          <w:noProof/>
-          <w:lang w:val="tr-TR"/>
-        </w:rPr>
-        <w:t>4.Advisor logs out of the system.</w:t>
+        <w:t xml:space="preserve">Repeat </w:t>
+      </w:r>
+      <w:r>
+        <w:rPr>
+          <w:rFonts w:ascii="Calibri" w:eastAsia="Calibri" w:hAnsi="Calibri" w:cs="Times New Roman"/>
+          <w:noProof/>
+          <w:lang w:val="tr-TR"/>
+        </w:rPr>
+        <w:t>3</w:t>
+      </w:r>
+      <w:r>
+        <w:rPr>
+          <w:rFonts w:ascii="Calibri" w:eastAsia="Calibri" w:hAnsi="Calibri" w:cs="Times New Roman"/>
+          <w:noProof/>
+          <w:lang w:val="tr-TR"/>
+        </w:rPr>
+        <w:t xml:space="preserve"> until the there are no request left to process.</w:t>
+      </w:r>
+    </w:p>
+    <w:p>
+      <w:pPr>
+        <w:spacing w:line="256" w:lineRule="auto"/>
+        <w:rPr>
+          <w:rFonts w:ascii="Calibri" w:eastAsia="Calibri" w:hAnsi="Calibri" w:cs="Times New Roman"/>
+          <w:noProof/>
+          <w:lang w:val="tr-TR"/>
+        </w:rPr>
+      </w:pPr>
+      <w:r>
+        <w:rPr>
+          <w:rFonts w:ascii="Calibri" w:eastAsia="Calibri" w:hAnsi="Calibri" w:cs="Times New Roman"/>
+          <w:noProof/>
+          <w:lang w:val="tr-TR"/>
+        </w:rPr>
+        <w:t>5</w:t>
+      </w:r>
+      <w:r>
+        <w:rPr>
+          <w:rFonts w:ascii="Calibri" w:eastAsia="Calibri" w:hAnsi="Calibri" w:cs="Times New Roman"/>
+          <w:noProof/>
+          <w:lang w:val="tr-TR"/>
+        </w:rPr>
+        <w:t>.Advisor logs out of the system.</w:t>
       </w:r>
     </w:p>
     <w:p>
@@ -3289,7 +3399,26 @@
           <w:noProof/>
           <w:lang w:val="tr-TR"/>
         </w:rPr>
-        <w:t>3.Advisor accepts the courses that student wants to drop.</w:t>
+        <w:t>3.If system detects any Overlap issue,it prints for the advisor and advisor rejects the request.</w:t>
+      </w:r>
+    </w:p>
+    <w:p>
+      <w:pPr>
+        <w:spacing w:line="256" w:lineRule="auto"/>
+        <w:rPr>
+          <w:rFonts w:ascii="Calibri" w:eastAsia="Calibri" w:hAnsi="Calibri" w:cs="Times New Roman"/>
+          <w:noProof/>
+          <w:lang w:val="tr-TR"/>
+        </w:rPr>
+      </w:pPr>
+      <w:r>
+        <w:rPr>
+          <w:rFonts w:ascii="Calibri" w:eastAsia="Calibri" w:hAnsi="Calibri" w:cs="Times New Roman"/>
+          <w:noProof/>
+          <w:lang w:val="tr-TR"/>
+        </w:rPr>
+        <w:lastRenderedPageBreak/>
+        <w:t>4.Advisor accepts the courses that student wants to drop.</w:t>
       </w:r>
       <w:r>
         <w:rPr>
@@ -3315,7 +3444,7 @@
           <w:noProof/>
           <w:lang w:val="tr-TR"/>
         </w:rPr>
-        <w:t>4</w:t>
+        <w:t>5</w:t>
       </w:r>
       <w:r>
         <w:rPr>
@@ -3324,32 +3453,6 @@
           <w:lang w:val="tr-TR"/>
         </w:rPr>
         <w:t>.Advisor can exit from the system.</w:t>
-      </w:r>
-    </w:p>
-    <w:p>
-      <w:pPr>
-        <w:spacing w:line="256" w:lineRule="auto"/>
-        <w:rPr>
-          <w:rFonts w:ascii="Calibri" w:eastAsia="Calibri" w:hAnsi="Calibri" w:cs="Times New Roman"/>
-          <w:noProof/>
-          <w:lang w:val="tr-TR"/>
-        </w:rPr>
-      </w:pPr>
-      <w:r>
-        <w:rPr>
-          <w:rFonts w:ascii="Calibri" w:eastAsia="Calibri" w:hAnsi="Calibri" w:cs="Times New Roman"/>
-          <w:noProof/>
-          <w:lang w:val="tr-TR"/>
-        </w:rPr>
-        <w:t>5</w:t>
-      </w:r>
-      <w:r>
-        <w:rPr>
-          <w:rFonts w:ascii="Calibri" w:eastAsia="Calibri" w:hAnsi="Calibri" w:cs="Times New Roman"/>
-          <w:noProof/>
-          <w:lang w:val="tr-TR"/>
-        </w:rPr>
-        <w:t>.Advisor can return to main menu.</w:t>
       </w:r>
     </w:p>
     <w:p>
@@ -3362,6 +3465,22 @@
           <w:szCs w:val="24"/>
         </w:rPr>
       </w:pPr>
+      <w:r>
+        <w:rPr>
+          <w:rFonts w:ascii="Calibri" w:eastAsia="Calibri" w:hAnsi="Calibri" w:cs="Times New Roman"/>
+          <w:noProof/>
+          <w:lang w:val="tr-TR"/>
+        </w:rPr>
+        <w:t>6</w:t>
+      </w:r>
+      <w:r>
+        <w:rPr>
+          <w:rFonts w:ascii="Calibri" w:eastAsia="Calibri" w:hAnsi="Calibri" w:cs="Times New Roman"/>
+          <w:noProof/>
+          <w:lang w:val="tr-TR"/>
+        </w:rPr>
+        <w:t>.Advisor can return to main menu</w:t>
+      </w:r>
     </w:p>
     <w:p>
       <w:pPr>

</xml_diff>